<commit_message>
inserted Marios part (puzzle idea) into this file
</commit_message>
<xml_diff>
--- a/ideas_and_concepts.docx
+++ b/ideas_and_concepts.docx
@@ -22,17 +22,167 @@
     <w:p>
       <w:pPr>
         <w:rPr>
+          <w:rFonts w:ascii="Cambria" w:hAnsi="Cambria"/>
           <w:b/>
-          <w:lang w:val="en-US"/>
-        </w:rPr>
-      </w:pPr>
-      <w:r>
-        <w:rPr>
+          <w:sz w:val="28"/>
+          <w:szCs w:val="28"/>
+          <w:lang w:val="en-US"/>
+        </w:rPr>
+      </w:pPr>
+      <w:bookmarkStart w:id="0" w:name="_GoBack"/>
+      <w:bookmarkEnd w:id="0"/>
+      <w:r>
+        <w:rPr>
+          <w:rFonts w:ascii="Cambria" w:hAnsi="Cambria"/>
           <w:b/>
+          <w:sz w:val="28"/>
+          <w:szCs w:val="28"/>
           <w:lang w:val="en-US"/>
         </w:rPr>
         <w:t>Puzzle:</w:t>
       </w:r>
+    </w:p>
+    <w:p>
+      <w:pPr>
+        <w:autoSpaceDE w:val="0"/>
+        <w:autoSpaceDN w:val="0"/>
+        <w:adjustRightInd w:val="0"/>
+        <w:spacing w:after="200" w:line="276" w:lineRule="auto"/>
+        <w:rPr>
+          <w:rFonts w:ascii="Cambria" w:hAnsi="Cambria" w:cs="Calibri"/>
+          <w:lang w:val="en-US"/>
+        </w:rPr>
+      </w:pPr>
+      <w:r>
+        <w:rPr>
+          <w:rFonts w:ascii="Cambria" w:hAnsi="Cambria" w:cs="Calibri"/>
+          <w:lang w:val="en-US"/>
+        </w:rPr>
+        <w:t>A wooden cylinder is physically given with a cord which is wound exactly four times around the cylinder. Thereby one end of the cord must touch one end of the cylinder so that the cord extends over the entire cylinder (see figure).</w:t>
+      </w:r>
+    </w:p>
+    <w:p>
+      <w:pPr>
+        <w:autoSpaceDE w:val="0"/>
+        <w:autoSpaceDN w:val="0"/>
+        <w:adjustRightInd w:val="0"/>
+        <w:spacing w:after="200" w:line="276" w:lineRule="auto"/>
+        <w:jc w:val="center"/>
+        <w:rPr>
+          <w:rFonts w:ascii="Cambria" w:hAnsi="Cambria" w:cs="Calibri"/>
+          <w:lang w:val="de"/>
+        </w:rPr>
+      </w:pPr>
+      <w:r>
+        <w:rPr>
+          <w:rFonts w:ascii="Cambria" w:hAnsi="Cambria" w:cs="Calibri"/>
+          <w:noProof/>
+          <w:lang w:eastAsia="de-DE"/>
+        </w:rPr>
+        <w:drawing>
+          <wp:inline distT="0" distB="0" distL="0" distR="0" wp14:anchorId="15A46C05" wp14:editId="5FD0B9B5">
+            <wp:extent cx="2463800" cy="1776879"/>
+            <wp:effectExtent l="0" t="0" r="0" b="0"/>
+            <wp:docPr id="1" name="Grafik 1"/>
+            <wp:cNvGraphicFramePr>
+              <a:graphicFrameLocks xmlns:a="http://schemas.openxmlformats.org/drawingml/2006/main" noChangeAspect="1"/>
+            </wp:cNvGraphicFramePr>
+            <a:graphic xmlns:a="http://schemas.openxmlformats.org/drawingml/2006/main">
+              <a:graphicData uri="http://schemas.openxmlformats.org/drawingml/2006/picture">
+                <pic:pic xmlns:pic="http://schemas.openxmlformats.org/drawingml/2006/picture">
+                  <pic:nvPicPr>
+                    <pic:cNvPr id="0" name="Unbenannt.PNG"/>
+                    <pic:cNvPicPr/>
+                  </pic:nvPicPr>
+                  <pic:blipFill>
+                    <a:blip r:embed="rId5" cstate="print">
+                      <a:extLst>
+                        <a:ext uri="{28A0092B-C50C-407E-A947-70E740481C1C}">
+                          <a14:useLocalDpi xmlns:a14="http://schemas.microsoft.com/office/drawing/2010/main" val="0"/>
+                        </a:ext>
+                      </a:extLst>
+                    </a:blip>
+                    <a:stretch>
+                      <a:fillRect/>
+                    </a:stretch>
+                  </pic:blipFill>
+                  <pic:spPr>
+                    <a:xfrm>
+                      <a:off x="0" y="0"/>
+                      <a:ext cx="2465250" cy="1777925"/>
+                    </a:xfrm>
+                    <a:prstGeom prst="rect">
+                      <a:avLst/>
+                    </a:prstGeom>
+                  </pic:spPr>
+                </pic:pic>
+              </a:graphicData>
+            </a:graphic>
+          </wp:inline>
+        </w:drawing>
+      </w:r>
+    </w:p>
+    <w:p>
+      <w:pPr>
+        <w:autoSpaceDE w:val="0"/>
+        <w:autoSpaceDN w:val="0"/>
+        <w:adjustRightInd w:val="0"/>
+        <w:spacing w:after="200" w:line="276" w:lineRule="auto"/>
+        <w:rPr>
+          <w:rFonts w:ascii="Cambria" w:hAnsi="Cambria" w:cs="Calibri"/>
+          <w:lang w:val="en-US"/>
+        </w:rPr>
+      </w:pPr>
+      <w:r>
+        <w:rPr>
+          <w:rFonts w:ascii="Cambria" w:hAnsi="Cambria" w:cs="Calibri"/>
+          <w:lang w:val="en-US"/>
+        </w:rPr>
+        <w:t xml:space="preserve">The task is to calculate the length of the cord. Given parameters are the radius and the length of the cylinder. </w:t>
+      </w:r>
+    </w:p>
+    <w:p>
+      <w:pPr>
+        <w:autoSpaceDE w:val="0"/>
+        <w:autoSpaceDN w:val="0"/>
+        <w:adjustRightInd w:val="0"/>
+        <w:spacing w:after="200" w:line="276" w:lineRule="auto"/>
+        <w:rPr>
+          <w:rFonts w:ascii="Cambria" w:hAnsi="Cambria" w:cs="Calibri"/>
+          <w:lang w:val="en-US"/>
+        </w:rPr>
+      </w:pPr>
+      <w:r>
+        <w:rPr>
+          <w:rFonts w:ascii="Cambria" w:hAnsi="Cambria" w:cs="Calibri"/>
+          <w:lang w:val="en-US"/>
+        </w:rPr>
+        <w:t xml:space="preserve">The result must then be entered into a keypad (binary or decimal system). If the result is correct the first door will </w:t>
+      </w:r>
+      <w:proofErr w:type="gramStart"/>
+      <w:r>
+        <w:rPr>
+          <w:rFonts w:ascii="Cambria" w:hAnsi="Cambria" w:cs="Calibri"/>
+          <w:lang w:val="en-US"/>
+        </w:rPr>
+        <w:t>open</w:t>
+      </w:r>
+      <w:proofErr w:type="gramEnd"/>
+      <w:r>
+        <w:rPr>
+          <w:rFonts w:ascii="Cambria" w:hAnsi="Cambria" w:cs="Calibri"/>
+          <w:lang w:val="en-US"/>
+        </w:rPr>
+        <w:t xml:space="preserve"> and the participants will get access for the lab room.</w:t>
+      </w:r>
+    </w:p>
+    <w:p>
+      <w:pPr>
+        <w:rPr>
+          <w:b/>
+          <w:lang w:val="en-US"/>
+        </w:rPr>
+      </w:pPr>
     </w:p>
     <w:p>
       <w:pPr>
@@ -376,6 +526,7 @@
         <w:rPr>
           <w:lang w:val="en-US"/>
         </w:rPr>
+        <w:lastRenderedPageBreak/>
         <w:t xml:space="preserve">Remark: Reliability of “plasma </w:t>
       </w:r>
       <w:r>
@@ -384,8 +535,6 @@
         </w:rPr>
         <w:t>globe</w:t>
       </w:r>
-      <w:bookmarkStart w:id="0" w:name="_GoBack"/>
-      <w:bookmarkEnd w:id="0"/>
       <w:r>
         <w:rPr>
           <w:lang w:val="en-US"/>
@@ -974,6 +1123,36 @@
       <w:contextualSpacing/>
     </w:pPr>
   </w:style>
+  <w:style w:type="paragraph" w:styleId="Sprechblasentext">
+    <w:name w:val="Balloon Text"/>
+    <w:basedOn w:val="Standard"/>
+    <w:link w:val="SprechblasentextZchn"/>
+    <w:uiPriority w:val="99"/>
+    <w:semiHidden/>
+    <w:unhideWhenUsed/>
+    <w:rsid w:val="002F59F5"/>
+    <w:pPr>
+      <w:spacing w:after="0" w:line="240" w:lineRule="auto"/>
+    </w:pPr>
+    <w:rPr>
+      <w:rFonts w:ascii="Segoe UI" w:hAnsi="Segoe UI" w:cs="Segoe UI"/>
+      <w:sz w:val="18"/>
+      <w:szCs w:val="18"/>
+    </w:rPr>
+  </w:style>
+  <w:style w:type="character" w:customStyle="1" w:styleId="SprechblasentextZchn">
+    <w:name w:val="Sprechblasentext Zchn"/>
+    <w:basedOn w:val="Absatz-Standardschriftart"/>
+    <w:link w:val="Sprechblasentext"/>
+    <w:uiPriority w:val="99"/>
+    <w:semiHidden/>
+    <w:rsid w:val="002F59F5"/>
+    <w:rPr>
+      <w:rFonts w:ascii="Segoe UI" w:hAnsi="Segoe UI" w:cs="Segoe UI"/>
+      <w:sz w:val="18"/>
+      <w:szCs w:val="18"/>
+    </w:rPr>
+  </w:style>
 </w:styles>
 </file>
 

</xml_diff>